<commit_message>
filling out newish outline
</commit_message>
<xml_diff>
--- a/DiscussionOutline_v4.docx
+++ b/DiscussionOutline_v4.docx
@@ -4,6 +4,9 @@
   <w:body>
     <w:p/>
     <w:p>
+      <w:pPr>
+        <w:pStyle w:val="Heading"/>
+      </w:pPr>
       <w:r>
         <w:t>0. T</w:t>
       </w:r>
@@ -21,6 +24,25 @@
       </w:r>
     </w:p>
     <w:p>
+      <w:r>
+        <w:t xml:space="preserve">-this was our </w:t>
+      </w:r>
+      <w:r>
+        <w:t>criteria</w:t>
+      </w:r>
+      <w:r>
+        <w:t xml:space="preserve"> for choosing models</w:t>
+      </w:r>
+    </w:p>
+    <w:p>
+      <w:r>
+        <w:t xml:space="preserve"> </w:t>
+      </w:r>
+    </w:p>
+    <w:p>
+      <w:pPr>
+        <w:pStyle w:val="Heading"/>
+      </w:pPr>
       <w:r>
         <w:t xml:space="preserve">1. </w:t>
       </w:r>
@@ -122,6 +144,9 @@
     <w:p/>
     <w:p>
       <w:r>
+        <w:t>-</w:t>
+      </w:r>
+      <w:r>
         <w:t xml:space="preserve">Most all models we examined could predict the sexual dimorphism (for heterochiasmy)   </w:t>
       </w:r>
     </w:p>
@@ -140,20 +165,135 @@
       <w:proofErr w:type="gramStart"/>
       <w:r>
         <w:t>rates )</w:t>
+      </w:r>
+      <w:proofErr w:type="gramEnd"/>
+    </w:p>
+    <w:p/>
+    <w:p>
+      <w:r>
+        <w:t>2. The traits associated with the faster male evolution – were also tested – hypothesis tested for these models</w:t>
+      </w:r>
+    </w:p>
+    <w:p>
+      <w:proofErr w:type="gramStart"/>
+      <w:r>
+        <w:t>A.  (</w:t>
+      </w:r>
+      <w:proofErr w:type="gramEnd"/>
+      <w:r>
+        <w:t>reversed heterochiasmy</w:t>
+      </w:r>
+    </w:p>
+    <w:p>
+      <w:r>
+        <w:t>-DSB evolution</w:t>
+      </w:r>
+      <w:r>
+        <w:t>?</w:t>
+      </w:r>
+    </w:p>
+    <w:p>
+      <w:proofErr w:type="gramStart"/>
+      <w:r>
+        <w:t>B.  (</w:t>
+      </w:r>
+      <w:proofErr w:type="gramEnd"/>
+      <w:r>
+        <w:t>evolution of interference strength</w:t>
+      </w:r>
+    </w:p>
+    <w:p/>
+    <w:p>
+      <w:r>
+        <w:t xml:space="preserve">- </w:t>
+      </w:r>
+      <w:proofErr w:type="gramStart"/>
+      <w:r>
+        <w:t>none</w:t>
+      </w:r>
+      <w:proofErr w:type="gramEnd"/>
+      <w:r>
+        <w:t xml:space="preserve"> of the pop/gen </w:t>
+      </w:r>
+      <w:proofErr w:type="spellStart"/>
+      <w:r>
+        <w:t>modifer</w:t>
+      </w:r>
+      <w:proofErr w:type="spellEnd"/>
+      <w:r>
+        <w:t xml:space="preserve"> models support the evolution of stronger interference strength</w:t>
+      </w:r>
+    </w:p>
+    <w:p>
+      <w:r>
+        <w:tab/>
+        <w:t>SACE –could produce this</w:t>
+      </w:r>
+    </w:p>
+    <w:p>
+      <w:r>
+        <w:t>-</w:t>
+      </w:r>
+      <w:r>
+        <w:t xml:space="preserve"> </w:t>
+      </w:r>
+      <w:proofErr w:type="gramStart"/>
+      <w:r>
+        <w:t>none</w:t>
+      </w:r>
+      <w:proofErr w:type="gramEnd"/>
+      <w:r>
+        <w:t xml:space="preserve"> of the pop-gen/</w:t>
+      </w:r>
+      <w:r>
+        <w:t>modifier</w:t>
+      </w:r>
+      <w:r>
+        <w:t xml:space="preserve"> models support reversed heterochiasmy</w:t>
       </w:r>
       <w:bookmarkStart w:id="0" w:name="_GoBack"/>
       <w:bookmarkEnd w:id="0"/>
-      <w:proofErr w:type="gramEnd"/>
-    </w:p>
-    <w:p/>
-    <w:p>
-      <w:r>
-        <w:t xml:space="preserve">We </w:t>
-      </w:r>
-    </w:p>
-    <w:p/>
-    <w:p/>
-    <w:p/>
+      <w:r>
+        <w:t xml:space="preserve"> (right?)  </w:t>
+      </w:r>
+    </w:p>
+    <w:p>
+      <w:r>
+        <w:tab/>
+        <w:t>-SACE doesn’t predict reversed heterochiasmy</w:t>
+      </w:r>
+    </w:p>
+    <w:p>
+      <w:pPr>
+        <w:rPr>
+          <w:b/>
+        </w:rPr>
+      </w:pPr>
+    </w:p>
+    <w:p>
+      <w:r>
+        <w:rPr>
+          <w:b/>
+        </w:rPr>
+        <w:t>S</w:t>
+      </w:r>
+      <w:r>
+        <w:rPr>
+          <w:b/>
+        </w:rPr>
+        <w:t>pindle model</w:t>
+      </w:r>
+      <w:r>
+        <w:t xml:space="preserve"> is the most parsimonious</w:t>
+      </w:r>
+    </w:p>
+    <w:p>
+      <w:pPr>
+        <w:rPr>
+          <w:b/>
+        </w:rPr>
+      </w:pPr>
+    </w:p>
     <w:p>
       <w:pPr>
         <w:pStyle w:val="Heading1"/>
@@ -208,6 +348,7 @@
           <w:b/>
           <w:bCs/>
         </w:rPr>
+        <w:lastRenderedPageBreak/>
         <w:t xml:space="preserve">1. </w:t>
       </w:r>
       <w:r>
@@ -612,6 +753,7 @@
         <w:contextualSpacing/>
       </w:pPr>
       <w:r>
+        <w:lastRenderedPageBreak/>
         <w:t xml:space="preserve">2. The conserved ratios of </w:t>
       </w:r>
       <w:proofErr w:type="gramStart"/>
@@ -780,7 +922,6 @@
           <w:b/>
           <w:bCs/>
         </w:rPr>
-        <w:lastRenderedPageBreak/>
         <w:t>1.</w:t>
       </w:r>
       <w:r>
@@ -1185,6 +1326,7 @@
         <w:contextualSpacing/>
       </w:pPr>
       <w:r>
+        <w:lastRenderedPageBreak/>
         <w:tab/>
         <w:t xml:space="preserve">- </w:t>
       </w:r>
@@ -1422,7 +1564,6 @@
     </w:p>
     <w:p>
       <w:r>
-        <w:lastRenderedPageBreak/>
         <w:t>Extension of gamete selection. Assumes sex difference in strength and direction of epistasis</w:t>
       </w:r>
       <w:r>
@@ -1791,6 +1932,7 @@
         <w:ind w:left="360"/>
       </w:pPr>
       <w:r>
+        <w:lastRenderedPageBreak/>
         <w:t>Still unanswered questions</w:t>
       </w:r>
       <w:r>
@@ -1902,7 +2044,6 @@
         </w:numPr>
       </w:pPr>
       <w:r>
-        <w:lastRenderedPageBreak/>
         <w:t>Future steps</w:t>
       </w:r>
     </w:p>
@@ -3809,6 +3950,12 @@
       <w:contextualSpacing/>
     </w:pPr>
   </w:style>
+  <w:style w:type="paragraph" w:customStyle="1" w:styleId="Heading">
+    <w:name w:val="Heading"/>
+    <w:aliases w:val="1"/>
+    <w:basedOn w:val="Normal"/>
+    <w:rsid w:val="007024AF"/>
+  </w:style>
 </w:styles>
 </file>
 
@@ -4078,7 +4225,7 @@
 </file>
 
 <file path=customXml/itemProps1.xml><?xml version="1.0" encoding="utf-8"?>
-<ds:datastoreItem xmlns:ds="http://schemas.openxmlformats.org/officeDocument/2006/customXml" ds:itemID="{78F5C008-39C7-4682-B27C-77AAB21EB47A}">
+<ds:datastoreItem xmlns:ds="http://schemas.openxmlformats.org/officeDocument/2006/customXml" ds:itemID="{02CA4DC7-FFAC-425A-BE3C-F2DFE76A9D31}">
   <ds:schemaRefs>
     <ds:schemaRef ds:uri="http://schemas.openxmlformats.org/officeDocument/2006/bibliography"/>
   </ds:schemaRefs>

</xml_diff>

<commit_message>
updates and notes for Discussion
</commit_message>
<xml_diff>
--- a/DiscussionOutline_v4.docx
+++ b/DiscussionOutline_v4.docx
@@ -79,13 +79,7 @@
         <w:t xml:space="preserve"> </w:t>
       </w:r>
       <w:r>
-        <w:t>T</w:t>
-      </w:r>
-      <w:r>
-        <w:t>he direction of heterochiasmy (or which sex has a greater genome wide recombination rate) is not conserved for the canonical pattern</w:t>
-      </w:r>
-      <w:r>
-        <w:t xml:space="preserve"> (female &gt; male).</w:t>
+        <w:t>The direction of heterochiasmy (or which sex has a greater genome wide recombination rate) is not conserved for the canonical pattern (female &gt; male).</w:t>
       </w:r>
     </w:p>
     <w:p>
@@ -143,14 +137,11 @@
     </w:p>
     <w:p/>
     <w:p>
-      <w:r>
-        <w:t>-</w:t>
-      </w:r>
-      <w:r>
-        <w:t xml:space="preserve">Most all models we examined could predict the sexual dimorphism (for heterochiasmy)   </w:t>
-      </w:r>
-    </w:p>
-    <w:p>
+      <w:bookmarkStart w:id="0" w:name="_GoBack"/>
+      <w:bookmarkEnd w:id="0"/>
+      <w:r>
+        <w:t xml:space="preserve"> </w:t>
+      </w:r>
       <w:r>
         <w:t xml:space="preserve">(many of the models were built designed to primarily explain </w:t>
       </w:r>
@@ -160,13 +151,8 @@
       </w:r>
       <w:proofErr w:type="spellEnd"/>
       <w:r>
-        <w:t xml:space="preserve">) sex differences in genome wide recombination </w:t>
-      </w:r>
-      <w:proofErr w:type="gramStart"/>
-      <w:r>
-        <w:t>rates )</w:t>
-      </w:r>
-      <w:proofErr w:type="gramEnd"/>
+        <w:t>) sex differences in genome wide recombination rates )</w:t>
+      </w:r>
     </w:p>
     <w:p/>
     <w:p>
@@ -232,10 +218,7 @@
     </w:p>
     <w:p>
       <w:r>
-        <w:t>-</w:t>
-      </w:r>
-      <w:r>
-        <w:t xml:space="preserve"> </w:t>
+        <w:t xml:space="preserve">- </w:t>
       </w:r>
       <w:proofErr w:type="gramStart"/>
       <w:r>
@@ -243,18 +226,7 @@
       </w:r>
       <w:proofErr w:type="gramEnd"/>
       <w:r>
-        <w:t xml:space="preserve"> of the pop-gen/</w:t>
-      </w:r>
-      <w:r>
-        <w:t>modifier</w:t>
-      </w:r>
-      <w:r>
-        <w:t xml:space="preserve"> models support reversed heterochiasmy</w:t>
-      </w:r>
-      <w:bookmarkStart w:id="0" w:name="_GoBack"/>
-      <w:bookmarkEnd w:id="0"/>
-      <w:r>
-        <w:t xml:space="preserve"> (right?)  </w:t>
+        <w:t xml:space="preserve"> of the pop-gen/modifier models support reversed heterochiasmy (right?)  </w:t>
       </w:r>
     </w:p>
     <w:p>
@@ -348,29 +320,29 @@
           <w:b/>
           <w:bCs/>
         </w:rPr>
+        <w:t xml:space="preserve">1. </w:t>
+      </w:r>
+      <w:r>
+        <w:rPr>
+          <w:b/>
+          <w:bCs/>
+        </w:rPr>
+        <w:t>Sexual d</w:t>
+      </w:r>
+      <w:r>
+        <w:rPr>
+          <w:b/>
+          <w:bCs/>
+        </w:rPr>
+        <w:t>imorphism in broad scale recombination landscape</w:t>
+      </w:r>
+    </w:p>
+    <w:p>
+      <w:pPr>
+        <w:contextualSpacing/>
+      </w:pPr>
+      <w:r>
         <w:lastRenderedPageBreak/>
-        <w:t xml:space="preserve">1. </w:t>
-      </w:r>
-      <w:r>
-        <w:rPr>
-          <w:b/>
-          <w:bCs/>
-        </w:rPr>
-        <w:t>Sexual d</w:t>
-      </w:r>
-      <w:r>
-        <w:rPr>
-          <w:b/>
-          <w:bCs/>
-        </w:rPr>
-        <w:t>imorphism in broad scale recombination landscape</w:t>
-      </w:r>
-    </w:p>
-    <w:p>
-      <w:pPr>
-        <w:contextualSpacing/>
-      </w:pPr>
-      <w:r>
         <w:t>The sexual dimorphism in broad scale crossover location (recombination landscape) is conserved in house mouse</w:t>
       </w:r>
       <w:r>
@@ -3883,6 +3855,12 @@
     <w:semiHidden/>
     <w:unhideWhenUsed/>
   </w:style>
+  <w:style w:type="numbering" w:customStyle="1" w:styleId="ListNo1">
+    <w:name w:val="List No"/>
+    <w:uiPriority w:val="99"/>
+    <w:semiHidden/>
+    <w:unhideWhenUsed/>
+  </w:style>
   <w:style w:type="character" w:customStyle="1" w:styleId="Heading2Char">
     <w:name w:val="Heading 2 Char"/>
     <w:basedOn w:val="DefaultParagraphFont"/>
@@ -4225,7 +4203,7 @@
 </file>
 
 <file path=customXml/itemProps1.xml><?xml version="1.0" encoding="utf-8"?>
-<ds:datastoreItem xmlns:ds="http://schemas.openxmlformats.org/officeDocument/2006/customXml" ds:itemID="{02CA4DC7-FFAC-425A-BE3C-F2DFE76A9D31}">
+<ds:datastoreItem xmlns:ds="http://schemas.openxmlformats.org/officeDocument/2006/customXml" ds:itemID="{5015B790-4580-442A-A06B-8F8E8D050E12}">
   <ds:schemaRefs>
     <ds:schemaRef ds:uri="http://schemas.openxmlformats.org/officeDocument/2006/bibliography"/>
   </ds:schemaRefs>

</xml_diff>